<commit_message>
chỉnh sửa câu hỏi phỏng vấn
</commit_message>
<xml_diff>
--- a/New-Microsoft-Word-Document (1).docx
+++ b/New-Microsoft-Word-Document (1).docx
@@ -8,12 +8,36 @@
           <w:lang w:val="en-US"/>
         </w:rPr>
       </w:pPr>
-      <w:r>
-        <w:rPr>
-          <w:lang w:val="en-US"/>
-        </w:rPr>
-        <w:t>Chào anh.</w:t>
-      </w:r>
+      <w:proofErr w:type="spellStart"/>
+      <w:proofErr w:type="gramStart"/>
+      <w:r>
+        <w:rPr>
+          <w:lang w:val="en-US"/>
+        </w:rPr>
+        <w:t>Chào</w:t>
+      </w:r>
+      <w:proofErr w:type="spellEnd"/>
+      <w:r>
+        <w:rPr>
+          <w:lang w:val="en-US"/>
+        </w:rPr>
+        <w:t xml:space="preserve"> </w:t>
+      </w:r>
+      <w:proofErr w:type="spellStart"/>
+      <w:r>
+        <w:rPr>
+          <w:lang w:val="en-US"/>
+        </w:rPr>
+        <w:t>anh</w:t>
+      </w:r>
+      <w:proofErr w:type="spellEnd"/>
+      <w:r>
+        <w:rPr>
+          <w:lang w:val="en-US"/>
+        </w:rPr>
+        <w:t>.</w:t>
+      </w:r>
+      <w:proofErr w:type="gramEnd"/>
     </w:p>
     <w:p>
       <w:pPr>
@@ -21,12 +45,134 @@
           <w:lang w:val="en-US"/>
         </w:rPr>
       </w:pPr>
-      <w:r>
-        <w:rPr>
-          <w:lang w:val="en-US"/>
-        </w:rPr>
-        <w:t>Anh có thể giới thiệu qua về mình được không?</w:t>
-      </w:r>
+      <w:proofErr w:type="spellStart"/>
+      <w:proofErr w:type="gramStart"/>
+      <w:r>
+        <w:rPr>
+          <w:lang w:val="en-US"/>
+        </w:rPr>
+        <w:t>Anh</w:t>
+      </w:r>
+      <w:proofErr w:type="spellEnd"/>
+      <w:r>
+        <w:rPr>
+          <w:lang w:val="en-US"/>
+        </w:rPr>
+        <w:t xml:space="preserve"> </w:t>
+      </w:r>
+      <w:proofErr w:type="spellStart"/>
+      <w:r>
+        <w:rPr>
+          <w:lang w:val="en-US"/>
+        </w:rPr>
+        <w:t>có</w:t>
+      </w:r>
+      <w:proofErr w:type="spellEnd"/>
+      <w:r>
+        <w:rPr>
+          <w:lang w:val="en-US"/>
+        </w:rPr>
+        <w:t xml:space="preserve"> </w:t>
+      </w:r>
+      <w:proofErr w:type="spellStart"/>
+      <w:r>
+        <w:rPr>
+          <w:lang w:val="en-US"/>
+        </w:rPr>
+        <w:t>thể</w:t>
+      </w:r>
+      <w:proofErr w:type="spellEnd"/>
+      <w:r>
+        <w:rPr>
+          <w:lang w:val="en-US"/>
+        </w:rPr>
+        <w:t xml:space="preserve"> </w:t>
+      </w:r>
+      <w:proofErr w:type="spellStart"/>
+      <w:r>
+        <w:rPr>
+          <w:lang w:val="en-US"/>
+        </w:rPr>
+        <w:t>giới</w:t>
+      </w:r>
+      <w:proofErr w:type="spellEnd"/>
+      <w:r>
+        <w:rPr>
+          <w:lang w:val="en-US"/>
+        </w:rPr>
+        <w:t xml:space="preserve"> </w:t>
+      </w:r>
+      <w:proofErr w:type="spellStart"/>
+      <w:r>
+        <w:rPr>
+          <w:lang w:val="en-US"/>
+        </w:rPr>
+        <w:t>thiệu</w:t>
+      </w:r>
+      <w:proofErr w:type="spellEnd"/>
+      <w:r>
+        <w:rPr>
+          <w:lang w:val="en-US"/>
+        </w:rPr>
+        <w:t xml:space="preserve"> qua </w:t>
+      </w:r>
+      <w:proofErr w:type="spellStart"/>
+      <w:r>
+        <w:rPr>
+          <w:lang w:val="en-US"/>
+        </w:rPr>
+        <w:t>về</w:t>
+      </w:r>
+      <w:proofErr w:type="spellEnd"/>
+      <w:r>
+        <w:rPr>
+          <w:lang w:val="en-US"/>
+        </w:rPr>
+        <w:t xml:space="preserve"> </w:t>
+      </w:r>
+      <w:proofErr w:type="spellStart"/>
+      <w:r>
+        <w:rPr>
+          <w:lang w:val="en-US"/>
+        </w:rPr>
+        <w:t>mình</w:t>
+      </w:r>
+      <w:proofErr w:type="spellEnd"/>
+      <w:r>
+        <w:rPr>
+          <w:lang w:val="en-US"/>
+        </w:rPr>
+        <w:t xml:space="preserve"> </w:t>
+      </w:r>
+      <w:proofErr w:type="spellStart"/>
+      <w:r>
+        <w:rPr>
+          <w:lang w:val="en-US"/>
+        </w:rPr>
+        <w:t>được</w:t>
+      </w:r>
+      <w:proofErr w:type="spellEnd"/>
+      <w:r>
+        <w:rPr>
+          <w:lang w:val="en-US"/>
+        </w:rPr>
+        <w:t xml:space="preserve"> </w:t>
+      </w:r>
+      <w:proofErr w:type="spellStart"/>
+      <w:r>
+        <w:rPr>
+          <w:lang w:val="en-US"/>
+        </w:rPr>
+        <w:t>không</w:t>
+      </w:r>
+      <w:proofErr w:type="spellEnd"/>
+      <w:r>
+        <w:rPr>
+          <w:lang w:val="en-US"/>
+        </w:rPr>
+        <w:t>?</w:t>
+      </w:r>
+      <w:proofErr w:type="gramEnd"/>
     </w:p>
     <w:p>
       <w:pPr>
@@ -34,12 +180,148 @@
           <w:lang w:val="en-US"/>
         </w:rPr>
       </w:pPr>
-      <w:r>
-        <w:rPr>
-          <w:lang w:val="en-US"/>
-        </w:rPr>
-        <w:t>Tại sao anh lại chọn ngành công nghệ thông tin này?</w:t>
-      </w:r>
+      <w:proofErr w:type="spellStart"/>
+      <w:proofErr w:type="gramStart"/>
+      <w:r>
+        <w:rPr>
+          <w:lang w:val="en-US"/>
+        </w:rPr>
+        <w:t>Tại</w:t>
+      </w:r>
+      <w:proofErr w:type="spellEnd"/>
+      <w:r>
+        <w:rPr>
+          <w:lang w:val="en-US"/>
+        </w:rPr>
+        <w:t xml:space="preserve"> </w:t>
+      </w:r>
+      <w:proofErr w:type="spellStart"/>
+      <w:r>
+        <w:rPr>
+          <w:lang w:val="en-US"/>
+        </w:rPr>
+        <w:t>sao</w:t>
+      </w:r>
+      <w:proofErr w:type="spellEnd"/>
+      <w:r>
+        <w:rPr>
+          <w:lang w:val="en-US"/>
+        </w:rPr>
+        <w:t xml:space="preserve"> </w:t>
+      </w:r>
+      <w:proofErr w:type="spellStart"/>
+      <w:r>
+        <w:rPr>
+          <w:lang w:val="en-US"/>
+        </w:rPr>
+        <w:t>anh</w:t>
+      </w:r>
+      <w:proofErr w:type="spellEnd"/>
+      <w:r>
+        <w:rPr>
+          <w:lang w:val="en-US"/>
+        </w:rPr>
+        <w:t xml:space="preserve"> </w:t>
+      </w:r>
+      <w:proofErr w:type="spellStart"/>
+      <w:r>
+        <w:rPr>
+          <w:lang w:val="en-US"/>
+        </w:rPr>
+        <w:t>lại</w:t>
+      </w:r>
+      <w:proofErr w:type="spellEnd"/>
+      <w:r>
+        <w:rPr>
+          <w:lang w:val="en-US"/>
+        </w:rPr>
+        <w:t xml:space="preserve"> </w:t>
+      </w:r>
+      <w:proofErr w:type="spellStart"/>
+      <w:r>
+        <w:rPr>
+          <w:lang w:val="en-US"/>
+        </w:rPr>
+        <w:t>chọn</w:t>
+      </w:r>
+      <w:proofErr w:type="spellEnd"/>
+      <w:r>
+        <w:rPr>
+          <w:lang w:val="en-US"/>
+        </w:rPr>
+        <w:t xml:space="preserve"> </w:t>
+      </w:r>
+      <w:proofErr w:type="spellStart"/>
+      <w:r>
+        <w:rPr>
+          <w:lang w:val="en-US"/>
+        </w:rPr>
+        <w:t>ngành</w:t>
+      </w:r>
+      <w:proofErr w:type="spellEnd"/>
+      <w:r>
+        <w:rPr>
+          <w:lang w:val="en-US"/>
+        </w:rPr>
+        <w:t xml:space="preserve"> </w:t>
+      </w:r>
+      <w:proofErr w:type="spellStart"/>
+      <w:r>
+        <w:rPr>
+          <w:lang w:val="en-US"/>
+        </w:rPr>
+        <w:t>công</w:t>
+      </w:r>
+      <w:proofErr w:type="spellEnd"/>
+      <w:r>
+        <w:rPr>
+          <w:lang w:val="en-US"/>
+        </w:rPr>
+        <w:t xml:space="preserve"> </w:t>
+      </w:r>
+      <w:proofErr w:type="spellStart"/>
+      <w:r>
+        <w:rPr>
+          <w:lang w:val="en-US"/>
+        </w:rPr>
+        <w:t>nghệ</w:t>
+      </w:r>
+      <w:proofErr w:type="spellEnd"/>
+      <w:r>
+        <w:rPr>
+          <w:lang w:val="en-US"/>
+        </w:rPr>
+        <w:t xml:space="preserve"> </w:t>
+      </w:r>
+      <w:proofErr w:type="spellStart"/>
+      <w:r>
+        <w:rPr>
+          <w:lang w:val="en-US"/>
+        </w:rPr>
+        <w:t>thông</w:t>
+      </w:r>
+      <w:proofErr w:type="spellEnd"/>
+      <w:r>
+        <w:rPr>
+          <w:lang w:val="en-US"/>
+        </w:rPr>
+        <w:t xml:space="preserve"> tin </w:t>
+      </w:r>
+      <w:proofErr w:type="spellStart"/>
+      <w:r>
+        <w:rPr>
+          <w:lang w:val="en-US"/>
+        </w:rPr>
+        <w:t>này</w:t>
+      </w:r>
+      <w:proofErr w:type="spellEnd"/>
+      <w:r>
+        <w:rPr>
+          <w:lang w:val="en-US"/>
+        </w:rPr>
+        <w:t>?</w:t>
+      </w:r>
+      <w:proofErr w:type="gramEnd"/>
     </w:p>
     <w:p>
       <w:pPr>
@@ -47,12 +329,134 @@
           <w:lang w:val="en-US"/>
         </w:rPr>
       </w:pPr>
-      <w:r>
-        <w:rPr>
-          <w:lang w:val="en-US"/>
-        </w:rPr>
-        <w:t>Hành trang của anh khi vào ngành CNTT là gì?</w:t>
-      </w:r>
+      <w:proofErr w:type="spellStart"/>
+      <w:proofErr w:type="gramStart"/>
+      <w:r>
+        <w:rPr>
+          <w:lang w:val="en-US"/>
+        </w:rPr>
+        <w:t>Hành</w:t>
+      </w:r>
+      <w:proofErr w:type="spellEnd"/>
+      <w:r>
+        <w:rPr>
+          <w:lang w:val="en-US"/>
+        </w:rPr>
+        <w:t xml:space="preserve"> </w:t>
+      </w:r>
+      <w:proofErr w:type="spellStart"/>
+      <w:r>
+        <w:rPr>
+          <w:lang w:val="en-US"/>
+        </w:rPr>
+        <w:t>trang</w:t>
+      </w:r>
+      <w:proofErr w:type="spellEnd"/>
+      <w:r>
+        <w:rPr>
+          <w:lang w:val="en-US"/>
+        </w:rPr>
+        <w:t xml:space="preserve"> </w:t>
+      </w:r>
+      <w:proofErr w:type="spellStart"/>
+      <w:r>
+        <w:rPr>
+          <w:lang w:val="en-US"/>
+        </w:rPr>
+        <w:t>của</w:t>
+      </w:r>
+      <w:proofErr w:type="spellEnd"/>
+      <w:r>
+        <w:rPr>
+          <w:lang w:val="en-US"/>
+        </w:rPr>
+        <w:t xml:space="preserve"> </w:t>
+      </w:r>
+      <w:proofErr w:type="spellStart"/>
+      <w:r>
+        <w:rPr>
+          <w:lang w:val="en-US"/>
+        </w:rPr>
+        <w:t>anh</w:t>
+      </w:r>
+      <w:proofErr w:type="spellEnd"/>
+      <w:r>
+        <w:rPr>
+          <w:lang w:val="en-US"/>
+        </w:rPr>
+        <w:t xml:space="preserve"> </w:t>
+      </w:r>
+      <w:proofErr w:type="spellStart"/>
+      <w:r>
+        <w:rPr>
+          <w:lang w:val="en-US"/>
+        </w:rPr>
+        <w:t>khi</w:t>
+      </w:r>
+      <w:proofErr w:type="spellEnd"/>
+      <w:r>
+        <w:rPr>
+          <w:lang w:val="en-US"/>
+        </w:rPr>
+        <w:t xml:space="preserve"> </w:t>
+      </w:r>
+      <w:proofErr w:type="spellStart"/>
+      <w:r>
+        <w:rPr>
+          <w:lang w:val="en-US"/>
+        </w:rPr>
+        <w:t>vào</w:t>
+      </w:r>
+      <w:proofErr w:type="spellEnd"/>
+      <w:r>
+        <w:rPr>
+          <w:lang w:val="en-US"/>
+        </w:rPr>
+        <w:t xml:space="preserve"> </w:t>
+      </w:r>
+      <w:proofErr w:type="spellStart"/>
+      <w:r>
+        <w:rPr>
+          <w:lang w:val="en-US"/>
+        </w:rPr>
+        <w:t>ngành</w:t>
+      </w:r>
+      <w:proofErr w:type="spellEnd"/>
+      <w:r>
+        <w:rPr>
+          <w:lang w:val="en-US"/>
+        </w:rPr>
+        <w:t xml:space="preserve"> CNTT </w:t>
+      </w:r>
+      <w:proofErr w:type="spellStart"/>
+      <w:r>
+        <w:rPr>
+          <w:lang w:val="en-US"/>
+        </w:rPr>
+        <w:t>là</w:t>
+      </w:r>
+      <w:proofErr w:type="spellEnd"/>
+      <w:r>
+        <w:rPr>
+          <w:lang w:val="en-US"/>
+        </w:rPr>
+        <w:t xml:space="preserve"> </w:t>
+      </w:r>
+      <w:proofErr w:type="spellStart"/>
+      <w:r>
+        <w:rPr>
+          <w:lang w:val="en-US"/>
+        </w:rPr>
+        <w:t>gì</w:t>
+      </w:r>
+      <w:proofErr w:type="spellEnd"/>
+      <w:r>
+        <w:rPr>
+          <w:lang w:val="en-US"/>
+        </w:rPr>
+        <w:t>?</w:t>
+      </w:r>
+      <w:proofErr w:type="gramEnd"/>
     </w:p>
     <w:p>
       <w:pPr>
@@ -60,12 +464,176 @@
           <w:lang w:val="en-US"/>
         </w:rPr>
       </w:pPr>
-      <w:r>
-        <w:rPr>
-          <w:lang w:val="en-US"/>
-        </w:rPr>
-        <w:t>Anh có thể kể thất bại mà anh đáng nhớ nhất không?</w:t>
-      </w:r>
+      <w:proofErr w:type="spellStart"/>
+      <w:proofErr w:type="gramStart"/>
+      <w:r>
+        <w:rPr>
+          <w:lang w:val="en-US"/>
+        </w:rPr>
+        <w:t>Anh</w:t>
+      </w:r>
+      <w:proofErr w:type="spellEnd"/>
+      <w:r>
+        <w:rPr>
+          <w:lang w:val="en-US"/>
+        </w:rPr>
+        <w:t xml:space="preserve"> </w:t>
+      </w:r>
+      <w:proofErr w:type="spellStart"/>
+      <w:r>
+        <w:rPr>
+          <w:lang w:val="en-US"/>
+        </w:rPr>
+        <w:t>có</w:t>
+      </w:r>
+      <w:proofErr w:type="spellEnd"/>
+      <w:r>
+        <w:rPr>
+          <w:lang w:val="en-US"/>
+        </w:rPr>
+        <w:t xml:space="preserve"> </w:t>
+      </w:r>
+      <w:proofErr w:type="spellStart"/>
+      <w:r>
+        <w:rPr>
+          <w:lang w:val="en-US"/>
+        </w:rPr>
+        <w:t>thể</w:t>
+      </w:r>
+      <w:proofErr w:type="spellEnd"/>
+      <w:r>
+        <w:rPr>
+          <w:lang w:val="en-US"/>
+        </w:rPr>
+        <w:t xml:space="preserve"> </w:t>
+      </w:r>
+      <w:proofErr w:type="spellStart"/>
+      <w:r>
+        <w:rPr>
+          <w:lang w:val="en-US"/>
+        </w:rPr>
+        <w:t>kể</w:t>
+      </w:r>
+      <w:proofErr w:type="spellEnd"/>
+      <w:r>
+        <w:rPr>
+          <w:lang w:val="en-US"/>
+        </w:rPr>
+        <w:t xml:space="preserve"> </w:t>
+      </w:r>
+      <w:proofErr w:type="spellStart"/>
+      <w:r>
+        <w:rPr>
+          <w:lang w:val="en-US"/>
+        </w:rPr>
+        <w:t>thất</w:t>
+      </w:r>
+      <w:proofErr w:type="spellEnd"/>
+      <w:r>
+        <w:rPr>
+          <w:lang w:val="en-US"/>
+        </w:rPr>
+        <w:t xml:space="preserve"> </w:t>
+      </w:r>
+      <w:proofErr w:type="spellStart"/>
+      <w:r>
+        <w:rPr>
+          <w:lang w:val="en-US"/>
+        </w:rPr>
+        <w:t>bại</w:t>
+      </w:r>
+      <w:proofErr w:type="spellEnd"/>
+      <w:r>
+        <w:rPr>
+          <w:lang w:val="en-US"/>
+        </w:rPr>
+        <w:t xml:space="preserve"> </w:t>
+      </w:r>
+      <w:proofErr w:type="spellStart"/>
+      <w:r>
+        <w:rPr>
+          <w:lang w:val="en-US"/>
+        </w:rPr>
+        <w:t>mà</w:t>
+      </w:r>
+      <w:proofErr w:type="spellEnd"/>
+      <w:r>
+        <w:rPr>
+          <w:lang w:val="en-US"/>
+        </w:rPr>
+        <w:t xml:space="preserve"> </w:t>
+      </w:r>
+      <w:proofErr w:type="spellStart"/>
+      <w:r>
+        <w:rPr>
+          <w:lang w:val="en-US"/>
+        </w:rPr>
+        <w:t>anh</w:t>
+      </w:r>
+      <w:proofErr w:type="spellEnd"/>
+      <w:r>
+        <w:rPr>
+          <w:lang w:val="en-US"/>
+        </w:rPr>
+        <w:t xml:space="preserve"> </w:t>
+      </w:r>
+      <w:proofErr w:type="spellStart"/>
+      <w:r>
+        <w:rPr>
+          <w:lang w:val="en-US"/>
+        </w:rPr>
+        <w:t>đáng</w:t>
+      </w:r>
+      <w:proofErr w:type="spellEnd"/>
+      <w:r>
+        <w:rPr>
+          <w:lang w:val="en-US"/>
+        </w:rPr>
+        <w:t xml:space="preserve"> </w:t>
+      </w:r>
+      <w:proofErr w:type="spellStart"/>
+      <w:r>
+        <w:rPr>
+          <w:lang w:val="en-US"/>
+        </w:rPr>
+        <w:t>nhớ</w:t>
+      </w:r>
+      <w:proofErr w:type="spellEnd"/>
+      <w:r>
+        <w:rPr>
+          <w:lang w:val="en-US"/>
+        </w:rPr>
+        <w:t xml:space="preserve"> </w:t>
+      </w:r>
+      <w:proofErr w:type="spellStart"/>
+      <w:r>
+        <w:rPr>
+          <w:lang w:val="en-US"/>
+        </w:rPr>
+        <w:t>nhất</w:t>
+      </w:r>
+      <w:proofErr w:type="spellEnd"/>
+      <w:r>
+        <w:rPr>
+          <w:lang w:val="en-US"/>
+        </w:rPr>
+        <w:t xml:space="preserve"> </w:t>
+      </w:r>
+      <w:proofErr w:type="spellStart"/>
+      <w:r>
+        <w:rPr>
+          <w:lang w:val="en-US"/>
+        </w:rPr>
+        <w:t>không</w:t>
+      </w:r>
+      <w:proofErr w:type="spellEnd"/>
+      <w:r>
+        <w:rPr>
+          <w:lang w:val="en-US"/>
+        </w:rPr>
+        <w:t>?</w:t>
+      </w:r>
+      <w:proofErr w:type="gramEnd"/>
     </w:p>
     <w:p>
       <w:pPr>
@@ -73,12 +641,120 @@
           <w:lang w:val="en-US"/>
         </w:rPr>
       </w:pPr>
-      <w:r>
-        <w:rPr>
-          <w:lang w:val="en-US"/>
-        </w:rPr>
-        <w:t>Anh làm như thế nào để vượt qua nó?</w:t>
-      </w:r>
+      <w:proofErr w:type="spellStart"/>
+      <w:proofErr w:type="gramStart"/>
+      <w:r>
+        <w:rPr>
+          <w:lang w:val="en-US"/>
+        </w:rPr>
+        <w:t>Anh</w:t>
+      </w:r>
+      <w:proofErr w:type="spellEnd"/>
+      <w:r>
+        <w:rPr>
+          <w:lang w:val="en-US"/>
+        </w:rPr>
+        <w:t xml:space="preserve"> </w:t>
+      </w:r>
+      <w:proofErr w:type="spellStart"/>
+      <w:r>
+        <w:rPr>
+          <w:lang w:val="en-US"/>
+        </w:rPr>
+        <w:t>làm</w:t>
+      </w:r>
+      <w:proofErr w:type="spellEnd"/>
+      <w:r>
+        <w:rPr>
+          <w:lang w:val="en-US"/>
+        </w:rPr>
+        <w:t xml:space="preserve"> </w:t>
+      </w:r>
+      <w:proofErr w:type="spellStart"/>
+      <w:r>
+        <w:rPr>
+          <w:lang w:val="en-US"/>
+        </w:rPr>
+        <w:t>như</w:t>
+      </w:r>
+      <w:proofErr w:type="spellEnd"/>
+      <w:r>
+        <w:rPr>
+          <w:lang w:val="en-US"/>
+        </w:rPr>
+        <w:t xml:space="preserve"> </w:t>
+      </w:r>
+      <w:proofErr w:type="spellStart"/>
+      <w:r>
+        <w:rPr>
+          <w:lang w:val="en-US"/>
+        </w:rPr>
+        <w:t>thế</w:t>
+      </w:r>
+      <w:proofErr w:type="spellEnd"/>
+      <w:r>
+        <w:rPr>
+          <w:lang w:val="en-US"/>
+        </w:rPr>
+        <w:t xml:space="preserve"> </w:t>
+      </w:r>
+      <w:proofErr w:type="spellStart"/>
+      <w:r>
+        <w:rPr>
+          <w:lang w:val="en-US"/>
+        </w:rPr>
+        <w:t>nào</w:t>
+      </w:r>
+      <w:proofErr w:type="spellEnd"/>
+      <w:r>
+        <w:rPr>
+          <w:lang w:val="en-US"/>
+        </w:rPr>
+        <w:t xml:space="preserve"> </w:t>
+      </w:r>
+      <w:proofErr w:type="spellStart"/>
+      <w:r>
+        <w:rPr>
+          <w:lang w:val="en-US"/>
+        </w:rPr>
+        <w:t>để</w:t>
+      </w:r>
+      <w:proofErr w:type="spellEnd"/>
+      <w:r>
+        <w:rPr>
+          <w:lang w:val="en-US"/>
+        </w:rPr>
+        <w:t xml:space="preserve"> </w:t>
+      </w:r>
+      <w:proofErr w:type="spellStart"/>
+      <w:r>
+        <w:rPr>
+          <w:lang w:val="en-US"/>
+        </w:rPr>
+        <w:t>vượt</w:t>
+      </w:r>
+      <w:proofErr w:type="spellEnd"/>
+      <w:r>
+        <w:rPr>
+          <w:lang w:val="en-US"/>
+        </w:rPr>
+        <w:t xml:space="preserve"> qua </w:t>
+      </w:r>
+      <w:proofErr w:type="spellStart"/>
+      <w:r>
+        <w:rPr>
+          <w:lang w:val="en-US"/>
+        </w:rPr>
+        <w:t>nó</w:t>
+      </w:r>
+      <w:proofErr w:type="spellEnd"/>
+      <w:r>
+        <w:rPr>
+          <w:lang w:val="en-US"/>
+        </w:rPr>
+        <w:t>?</w:t>
+      </w:r>
+      <w:proofErr w:type="gramEnd"/>
     </w:p>
     <w:p>
       <w:pPr>
@@ -86,12 +762,232 @@
           <w:lang w:val="en-US"/>
         </w:rPr>
       </w:pPr>
-      <w:r>
-        <w:rPr>
-          <w:lang w:val="en-US"/>
-        </w:rPr>
-        <w:t>Anh có thể nói điểm mạnh và điểm yếu của mình khi mới ra trường không?</w:t>
-      </w:r>
+      <w:proofErr w:type="spellStart"/>
+      <w:proofErr w:type="gramStart"/>
+      <w:r>
+        <w:rPr>
+          <w:lang w:val="en-US"/>
+        </w:rPr>
+        <w:t>Anh</w:t>
+      </w:r>
+      <w:proofErr w:type="spellEnd"/>
+      <w:r>
+        <w:rPr>
+          <w:lang w:val="en-US"/>
+        </w:rPr>
+        <w:t xml:space="preserve"> </w:t>
+      </w:r>
+      <w:proofErr w:type="spellStart"/>
+      <w:r>
+        <w:rPr>
+          <w:lang w:val="en-US"/>
+        </w:rPr>
+        <w:t>có</w:t>
+      </w:r>
+      <w:proofErr w:type="spellEnd"/>
+      <w:r>
+        <w:rPr>
+          <w:lang w:val="en-US"/>
+        </w:rPr>
+        <w:t xml:space="preserve"> </w:t>
+      </w:r>
+      <w:proofErr w:type="spellStart"/>
+      <w:r>
+        <w:rPr>
+          <w:lang w:val="en-US"/>
+        </w:rPr>
+        <w:t>thể</w:t>
+      </w:r>
+      <w:proofErr w:type="spellEnd"/>
+      <w:r>
+        <w:rPr>
+          <w:lang w:val="en-US"/>
+        </w:rPr>
+        <w:t xml:space="preserve"> </w:t>
+      </w:r>
+      <w:proofErr w:type="spellStart"/>
+      <w:r>
+        <w:rPr>
+          <w:lang w:val="en-US"/>
+        </w:rPr>
+        <w:t>nói</w:t>
+      </w:r>
+      <w:proofErr w:type="spellEnd"/>
+      <w:r>
+        <w:rPr>
+          <w:lang w:val="en-US"/>
+        </w:rPr>
+        <w:t xml:space="preserve"> </w:t>
+      </w:r>
+      <w:proofErr w:type="spellStart"/>
+      <w:r>
+        <w:rPr>
+          <w:lang w:val="en-US"/>
+        </w:rPr>
+        <w:t>điểm</w:t>
+      </w:r>
+      <w:proofErr w:type="spellEnd"/>
+      <w:r>
+        <w:rPr>
+          <w:lang w:val="en-US"/>
+        </w:rPr>
+        <w:t xml:space="preserve"> </w:t>
+      </w:r>
+      <w:proofErr w:type="spellStart"/>
+      <w:r>
+        <w:rPr>
+          <w:lang w:val="en-US"/>
+        </w:rPr>
+        <w:t>mạnh</w:t>
+      </w:r>
+      <w:proofErr w:type="spellEnd"/>
+      <w:r>
+        <w:rPr>
+          <w:lang w:val="en-US"/>
+        </w:rPr>
+        <w:t xml:space="preserve"> </w:t>
+      </w:r>
+      <w:proofErr w:type="spellStart"/>
+      <w:r>
+        <w:rPr>
+          <w:lang w:val="en-US"/>
+        </w:rPr>
+        <w:t>và</w:t>
+      </w:r>
+      <w:proofErr w:type="spellEnd"/>
+      <w:r>
+        <w:rPr>
+          <w:lang w:val="en-US"/>
+        </w:rPr>
+        <w:t xml:space="preserve"> </w:t>
+      </w:r>
+      <w:proofErr w:type="spellStart"/>
+      <w:r>
+        <w:rPr>
+          <w:lang w:val="en-US"/>
+        </w:rPr>
+        <w:t>điểm</w:t>
+      </w:r>
+      <w:proofErr w:type="spellEnd"/>
+      <w:r>
+        <w:rPr>
+          <w:lang w:val="en-US"/>
+        </w:rPr>
+        <w:t xml:space="preserve"> </w:t>
+      </w:r>
+      <w:proofErr w:type="spellStart"/>
+      <w:r>
+        <w:rPr>
+          <w:lang w:val="en-US"/>
+        </w:rPr>
+        <w:t>yếu</w:t>
+      </w:r>
+      <w:proofErr w:type="spellEnd"/>
+      <w:r>
+        <w:rPr>
+          <w:lang w:val="en-US"/>
+        </w:rPr>
+        <w:t xml:space="preserve"> </w:t>
+      </w:r>
+      <w:proofErr w:type="spellStart"/>
+      <w:r>
+        <w:rPr>
+          <w:lang w:val="en-US"/>
+        </w:rPr>
+        <w:t>của</w:t>
+      </w:r>
+      <w:proofErr w:type="spellEnd"/>
+      <w:r>
+        <w:rPr>
+          <w:lang w:val="en-US"/>
+        </w:rPr>
+        <w:t xml:space="preserve"> </w:t>
+      </w:r>
+      <w:proofErr w:type="spellStart"/>
+      <w:r>
+        <w:rPr>
+          <w:lang w:val="en-US"/>
+        </w:rPr>
+        <w:t>mình</w:t>
+      </w:r>
+      <w:proofErr w:type="spellEnd"/>
+      <w:r>
+        <w:rPr>
+          <w:lang w:val="en-US"/>
+        </w:rPr>
+        <w:t xml:space="preserve"> </w:t>
+      </w:r>
+      <w:proofErr w:type="spellStart"/>
+      <w:r>
+        <w:rPr>
+          <w:lang w:val="en-US"/>
+        </w:rPr>
+        <w:t>khi</w:t>
+      </w:r>
+      <w:proofErr w:type="spellEnd"/>
+      <w:r>
+        <w:rPr>
+          <w:lang w:val="en-US"/>
+        </w:rPr>
+        <w:t xml:space="preserve"> </w:t>
+      </w:r>
+      <w:proofErr w:type="spellStart"/>
+      <w:r>
+        <w:rPr>
+          <w:lang w:val="en-US"/>
+        </w:rPr>
+        <w:t>mới</w:t>
+      </w:r>
+      <w:proofErr w:type="spellEnd"/>
+      <w:r>
+        <w:rPr>
+          <w:lang w:val="en-US"/>
+        </w:rPr>
+        <w:t xml:space="preserve"> </w:t>
+      </w:r>
+      <w:proofErr w:type="spellStart"/>
+      <w:r>
+        <w:rPr>
+          <w:lang w:val="en-US"/>
+        </w:rPr>
+        <w:t>ra</w:t>
+      </w:r>
+      <w:proofErr w:type="spellEnd"/>
+      <w:r>
+        <w:rPr>
+          <w:lang w:val="en-US"/>
+        </w:rPr>
+        <w:t xml:space="preserve"> </w:t>
+      </w:r>
+      <w:proofErr w:type="spellStart"/>
+      <w:r>
+        <w:rPr>
+          <w:lang w:val="en-US"/>
+        </w:rPr>
+        <w:t>trường</w:t>
+      </w:r>
+      <w:proofErr w:type="spellEnd"/>
+      <w:r>
+        <w:rPr>
+          <w:lang w:val="en-US"/>
+        </w:rPr>
+        <w:t xml:space="preserve"> </w:t>
+      </w:r>
+      <w:proofErr w:type="spellStart"/>
+      <w:r>
+        <w:rPr>
+          <w:lang w:val="en-US"/>
+        </w:rPr>
+        <w:t>không</w:t>
+      </w:r>
+      <w:proofErr w:type="spellEnd"/>
+      <w:r>
+        <w:rPr>
+          <w:lang w:val="en-US"/>
+        </w:rPr>
+        <w:t>?</w:t>
+      </w:r>
+      <w:proofErr w:type="gramEnd"/>
     </w:p>
     <w:p>
       <w:pPr>
@@ -99,12 +995,190 @@
           <w:lang w:val="en-US"/>
         </w:rPr>
       </w:pPr>
-      <w:r>
-        <w:rPr>
-          <w:lang w:val="en-US"/>
-        </w:rPr>
-        <w:t>Anh có thể nói về môi trường làm việc ở công ty mình không?</w:t>
-      </w:r>
+      <w:proofErr w:type="spellStart"/>
+      <w:proofErr w:type="gramStart"/>
+      <w:r>
+        <w:rPr>
+          <w:lang w:val="en-US"/>
+        </w:rPr>
+        <w:t>Anh</w:t>
+      </w:r>
+      <w:proofErr w:type="spellEnd"/>
+      <w:r>
+        <w:rPr>
+          <w:lang w:val="en-US"/>
+        </w:rPr>
+        <w:t xml:space="preserve"> </w:t>
+      </w:r>
+      <w:proofErr w:type="spellStart"/>
+      <w:r>
+        <w:rPr>
+          <w:lang w:val="en-US"/>
+        </w:rPr>
+        <w:t>có</w:t>
+      </w:r>
+      <w:proofErr w:type="spellEnd"/>
+      <w:r>
+        <w:rPr>
+          <w:lang w:val="en-US"/>
+        </w:rPr>
+        <w:t xml:space="preserve"> </w:t>
+      </w:r>
+      <w:proofErr w:type="spellStart"/>
+      <w:r>
+        <w:rPr>
+          <w:lang w:val="en-US"/>
+        </w:rPr>
+        <w:t>thể</w:t>
+      </w:r>
+      <w:proofErr w:type="spellEnd"/>
+      <w:r>
+        <w:rPr>
+          <w:lang w:val="en-US"/>
+        </w:rPr>
+        <w:t xml:space="preserve"> </w:t>
+      </w:r>
+      <w:proofErr w:type="spellStart"/>
+      <w:r>
+        <w:rPr>
+          <w:lang w:val="en-US"/>
+        </w:rPr>
+        <w:t>nói</w:t>
+      </w:r>
+      <w:proofErr w:type="spellEnd"/>
+      <w:r>
+        <w:rPr>
+          <w:lang w:val="en-US"/>
+        </w:rPr>
+        <w:t xml:space="preserve"> </w:t>
+      </w:r>
+      <w:proofErr w:type="spellStart"/>
+      <w:r>
+        <w:rPr>
+          <w:lang w:val="en-US"/>
+        </w:rPr>
+        <w:t>về</w:t>
+      </w:r>
+      <w:proofErr w:type="spellEnd"/>
+      <w:r>
+        <w:rPr>
+          <w:lang w:val="en-US"/>
+        </w:rPr>
+        <w:t xml:space="preserve"> </w:t>
+      </w:r>
+      <w:proofErr w:type="spellStart"/>
+      <w:r>
+        <w:rPr>
+          <w:lang w:val="en-US"/>
+        </w:rPr>
+        <w:t>môi</w:t>
+      </w:r>
+      <w:proofErr w:type="spellEnd"/>
+      <w:r>
+        <w:rPr>
+          <w:lang w:val="en-US"/>
+        </w:rPr>
+        <w:t xml:space="preserve"> </w:t>
+      </w:r>
+      <w:proofErr w:type="spellStart"/>
+      <w:r>
+        <w:rPr>
+          <w:lang w:val="en-US"/>
+        </w:rPr>
+        <w:t>trường</w:t>
+      </w:r>
+      <w:proofErr w:type="spellEnd"/>
+      <w:r>
+        <w:rPr>
+          <w:lang w:val="en-US"/>
+        </w:rPr>
+        <w:t xml:space="preserve"> </w:t>
+      </w:r>
+      <w:proofErr w:type="spellStart"/>
+      <w:r>
+        <w:rPr>
+          <w:lang w:val="en-US"/>
+        </w:rPr>
+        <w:t>làm</w:t>
+      </w:r>
+      <w:proofErr w:type="spellEnd"/>
+      <w:r>
+        <w:rPr>
+          <w:lang w:val="en-US"/>
+        </w:rPr>
+        <w:t xml:space="preserve"> </w:t>
+      </w:r>
+      <w:proofErr w:type="spellStart"/>
+      <w:r>
+        <w:rPr>
+          <w:lang w:val="en-US"/>
+        </w:rPr>
+        <w:t>việc</w:t>
+      </w:r>
+      <w:proofErr w:type="spellEnd"/>
+      <w:r>
+        <w:rPr>
+          <w:lang w:val="en-US"/>
+        </w:rPr>
+        <w:t xml:space="preserve"> ở </w:t>
+      </w:r>
+      <w:proofErr w:type="spellStart"/>
+      <w:r>
+        <w:rPr>
+          <w:lang w:val="en-US"/>
+        </w:rPr>
+        <w:t>công</w:t>
+      </w:r>
+      <w:proofErr w:type="spellEnd"/>
+      <w:r>
+        <w:rPr>
+          <w:lang w:val="en-US"/>
+        </w:rPr>
+        <w:t xml:space="preserve"> </w:t>
+      </w:r>
+      <w:proofErr w:type="spellStart"/>
+      <w:r>
+        <w:rPr>
+          <w:lang w:val="en-US"/>
+        </w:rPr>
+        <w:t>ty</w:t>
+      </w:r>
+      <w:proofErr w:type="spellEnd"/>
+      <w:r>
+        <w:rPr>
+          <w:lang w:val="en-US"/>
+        </w:rPr>
+        <w:t xml:space="preserve"> </w:t>
+      </w:r>
+      <w:proofErr w:type="spellStart"/>
+      <w:r>
+        <w:rPr>
+          <w:lang w:val="en-US"/>
+        </w:rPr>
+        <w:t>mình</w:t>
+      </w:r>
+      <w:proofErr w:type="spellEnd"/>
+      <w:r>
+        <w:rPr>
+          <w:lang w:val="en-US"/>
+        </w:rPr>
+        <w:t xml:space="preserve"> </w:t>
+      </w:r>
+      <w:proofErr w:type="spellStart"/>
+      <w:r>
+        <w:rPr>
+          <w:lang w:val="en-US"/>
+        </w:rPr>
+        <w:t>không</w:t>
+      </w:r>
+      <w:proofErr w:type="spellEnd"/>
+      <w:r>
+        <w:rPr>
+          <w:lang w:val="en-US"/>
+        </w:rPr>
+        <w:t>?</w:t>
+      </w:r>
+      <w:proofErr w:type="gramEnd"/>
     </w:p>
     <w:p>
       <w:pPr>
@@ -112,12 +1186,204 @@
           <w:lang w:val="en-US"/>
         </w:rPr>
       </w:pPr>
-      <w:r>
-        <w:rPr>
-          <w:lang w:val="en-US"/>
-        </w:rPr>
-        <w:t>Anh có thể nói những yêu cầu tuyển dụng của công ty mình không?</w:t>
-      </w:r>
+      <w:proofErr w:type="spellStart"/>
+      <w:proofErr w:type="gramStart"/>
+      <w:r>
+        <w:rPr>
+          <w:lang w:val="en-US"/>
+        </w:rPr>
+        <w:t>Anh</w:t>
+      </w:r>
+      <w:proofErr w:type="spellEnd"/>
+      <w:r>
+        <w:rPr>
+          <w:lang w:val="en-US"/>
+        </w:rPr>
+        <w:t xml:space="preserve"> </w:t>
+      </w:r>
+      <w:proofErr w:type="spellStart"/>
+      <w:r>
+        <w:rPr>
+          <w:lang w:val="en-US"/>
+        </w:rPr>
+        <w:t>có</w:t>
+      </w:r>
+      <w:proofErr w:type="spellEnd"/>
+      <w:r>
+        <w:rPr>
+          <w:lang w:val="en-US"/>
+        </w:rPr>
+        <w:t xml:space="preserve"> </w:t>
+      </w:r>
+      <w:proofErr w:type="spellStart"/>
+      <w:r>
+        <w:rPr>
+          <w:lang w:val="en-US"/>
+        </w:rPr>
+        <w:t>thể</w:t>
+      </w:r>
+      <w:proofErr w:type="spellEnd"/>
+      <w:r>
+        <w:rPr>
+          <w:lang w:val="en-US"/>
+        </w:rPr>
+        <w:t xml:space="preserve"> </w:t>
+      </w:r>
+      <w:proofErr w:type="spellStart"/>
+      <w:r>
+        <w:rPr>
+          <w:lang w:val="en-US"/>
+        </w:rPr>
+        <w:t>nói</w:t>
+      </w:r>
+      <w:proofErr w:type="spellEnd"/>
+      <w:r>
+        <w:rPr>
+          <w:lang w:val="en-US"/>
+        </w:rPr>
+        <w:t xml:space="preserve"> </w:t>
+      </w:r>
+      <w:proofErr w:type="spellStart"/>
+      <w:r>
+        <w:rPr>
+          <w:lang w:val="en-US"/>
+        </w:rPr>
+        <w:t>những</w:t>
+      </w:r>
+      <w:proofErr w:type="spellEnd"/>
+      <w:r>
+        <w:rPr>
+          <w:lang w:val="en-US"/>
+        </w:rPr>
+        <w:t xml:space="preserve"> </w:t>
+      </w:r>
+      <w:proofErr w:type="spellStart"/>
+      <w:r>
+        <w:rPr>
+          <w:lang w:val="en-US"/>
+        </w:rPr>
+        <w:t>yêu</w:t>
+      </w:r>
+      <w:proofErr w:type="spellEnd"/>
+      <w:r>
+        <w:rPr>
+          <w:lang w:val="en-US"/>
+        </w:rPr>
+        <w:t xml:space="preserve"> </w:t>
+      </w:r>
+      <w:proofErr w:type="spellStart"/>
+      <w:r>
+        <w:rPr>
+          <w:lang w:val="en-US"/>
+        </w:rPr>
+        <w:t>cầu</w:t>
+      </w:r>
+      <w:proofErr w:type="spellEnd"/>
+      <w:r>
+        <w:rPr>
+          <w:lang w:val="en-US"/>
+        </w:rPr>
+        <w:t xml:space="preserve"> </w:t>
+      </w:r>
+      <w:proofErr w:type="spellStart"/>
+      <w:r>
+        <w:rPr>
+          <w:lang w:val="en-US"/>
+        </w:rPr>
+        <w:t>tuyển</w:t>
+      </w:r>
+      <w:proofErr w:type="spellEnd"/>
+      <w:r>
+        <w:rPr>
+          <w:lang w:val="en-US"/>
+        </w:rPr>
+        <w:t xml:space="preserve"> </w:t>
+      </w:r>
+      <w:proofErr w:type="spellStart"/>
+      <w:r>
+        <w:rPr>
+          <w:lang w:val="en-US"/>
+        </w:rPr>
+        <w:t>dụng</w:t>
+      </w:r>
+      <w:proofErr w:type="spellEnd"/>
+      <w:r>
+        <w:rPr>
+          <w:lang w:val="en-US"/>
+        </w:rPr>
+        <w:t xml:space="preserve"> </w:t>
+      </w:r>
+      <w:proofErr w:type="spellStart"/>
+      <w:r>
+        <w:rPr>
+          <w:lang w:val="en-US"/>
+        </w:rPr>
+        <w:t>của</w:t>
+      </w:r>
+      <w:proofErr w:type="spellEnd"/>
+      <w:r>
+        <w:rPr>
+          <w:lang w:val="en-US"/>
+        </w:rPr>
+        <w:t xml:space="preserve"> </w:t>
+      </w:r>
+      <w:proofErr w:type="spellStart"/>
+      <w:r>
+        <w:rPr>
+          <w:lang w:val="en-US"/>
+        </w:rPr>
+        <w:t>công</w:t>
+      </w:r>
+      <w:proofErr w:type="spellEnd"/>
+      <w:r>
+        <w:rPr>
+          <w:lang w:val="en-US"/>
+        </w:rPr>
+        <w:t xml:space="preserve"> </w:t>
+      </w:r>
+      <w:proofErr w:type="spellStart"/>
+      <w:r>
+        <w:rPr>
+          <w:lang w:val="en-US"/>
+        </w:rPr>
+        <w:t>ty</w:t>
+      </w:r>
+      <w:proofErr w:type="spellEnd"/>
+      <w:r>
+        <w:rPr>
+          <w:lang w:val="en-US"/>
+        </w:rPr>
+        <w:t xml:space="preserve"> </w:t>
+      </w:r>
+      <w:proofErr w:type="spellStart"/>
+      <w:r>
+        <w:rPr>
+          <w:lang w:val="en-US"/>
+        </w:rPr>
+        <w:t>mình</w:t>
+      </w:r>
+      <w:proofErr w:type="spellEnd"/>
+      <w:r>
+        <w:rPr>
+          <w:lang w:val="en-US"/>
+        </w:rPr>
+        <w:t xml:space="preserve"> </w:t>
+      </w:r>
+      <w:proofErr w:type="spellStart"/>
+      <w:r>
+        <w:rPr>
+          <w:lang w:val="en-US"/>
+        </w:rPr>
+        <w:t>không</w:t>
+      </w:r>
+      <w:proofErr w:type="spellEnd"/>
+      <w:r>
+        <w:rPr>
+          <w:lang w:val="en-US"/>
+        </w:rPr>
+        <w:t>?</w:t>
+      </w:r>
+      <w:proofErr w:type="gramEnd"/>
     </w:p>
     <w:p>
       <w:pPr>
@@ -125,18 +1391,311 @@
           <w:lang w:val="en-US"/>
         </w:rPr>
       </w:pPr>
-      <w:r>
-        <w:rPr>
-          <w:lang w:val="en-US"/>
-        </w:rPr>
-        <w:t xml:space="preserve">Và cuối cùng. </w:t>
-      </w:r>
-      <w:r>
-        <w:rPr>
-          <w:lang w:val="en-US"/>
-        </w:rPr>
-        <w:t>Anh có thể chia sẻ bí quyết của mình cho những bạn sinh viên mới vào nghề không?</w:t>
-      </w:r>
+      <w:proofErr w:type="spellStart"/>
+      <w:proofErr w:type="gramStart"/>
+      <w:r>
+        <w:rPr>
+          <w:lang w:val="en-US"/>
+        </w:rPr>
+        <w:t>Và</w:t>
+      </w:r>
+      <w:proofErr w:type="spellEnd"/>
+      <w:r>
+        <w:rPr>
+          <w:lang w:val="en-US"/>
+        </w:rPr>
+        <w:t xml:space="preserve"> </w:t>
+      </w:r>
+      <w:proofErr w:type="spellStart"/>
+      <w:r>
+        <w:rPr>
+          <w:lang w:val="en-US"/>
+        </w:rPr>
+        <w:t>cuối</w:t>
+      </w:r>
+      <w:proofErr w:type="spellEnd"/>
+      <w:r>
+        <w:rPr>
+          <w:lang w:val="en-US"/>
+        </w:rPr>
+        <w:t xml:space="preserve"> </w:t>
+      </w:r>
+      <w:proofErr w:type="spellStart"/>
+      <w:r>
+        <w:rPr>
+          <w:lang w:val="en-US"/>
+        </w:rPr>
+        <w:t>cùng</w:t>
+      </w:r>
+      <w:proofErr w:type="spellEnd"/>
+      <w:r>
+        <w:rPr>
+          <w:lang w:val="en-US"/>
+        </w:rPr>
+        <w:t>.</w:t>
+      </w:r>
+      <w:proofErr w:type="gramEnd"/>
+      <w:r>
+        <w:rPr>
+          <w:lang w:val="en-US"/>
+        </w:rPr>
+        <w:t xml:space="preserve"> </w:t>
+      </w:r>
+      <w:proofErr w:type="spellStart"/>
+      <w:proofErr w:type="gramStart"/>
+      <w:r>
+        <w:rPr>
+          <w:lang w:val="en-US"/>
+        </w:rPr>
+        <w:t>Anh</w:t>
+      </w:r>
+      <w:proofErr w:type="spellEnd"/>
+      <w:r>
+        <w:rPr>
+          <w:lang w:val="en-US"/>
+        </w:rPr>
+        <w:t xml:space="preserve"> </w:t>
+      </w:r>
+      <w:proofErr w:type="spellStart"/>
+      <w:r>
+        <w:rPr>
+          <w:lang w:val="en-US"/>
+        </w:rPr>
+        <w:t>có</w:t>
+      </w:r>
+      <w:proofErr w:type="spellEnd"/>
+      <w:r>
+        <w:rPr>
+          <w:lang w:val="en-US"/>
+        </w:rPr>
+        <w:t xml:space="preserve"> </w:t>
+      </w:r>
+      <w:proofErr w:type="spellStart"/>
+      <w:r>
+        <w:rPr>
+          <w:lang w:val="en-US"/>
+        </w:rPr>
+        <w:t>thể</w:t>
+      </w:r>
+      <w:proofErr w:type="spellEnd"/>
+      <w:r>
+        <w:rPr>
+          <w:lang w:val="en-US"/>
+        </w:rPr>
+        <w:t xml:space="preserve"> chia </w:t>
+      </w:r>
+      <w:proofErr w:type="spellStart"/>
+      <w:r>
+        <w:rPr>
+          <w:lang w:val="en-US"/>
+        </w:rPr>
+        <w:t>sẻ</w:t>
+      </w:r>
+      <w:proofErr w:type="spellEnd"/>
+      <w:r>
+        <w:rPr>
+          <w:lang w:val="en-US"/>
+        </w:rPr>
+        <w:t xml:space="preserve"> </w:t>
+      </w:r>
+      <w:proofErr w:type="spellStart"/>
+      <w:r>
+        <w:rPr>
+          <w:lang w:val="en-US"/>
+        </w:rPr>
+        <w:t>bí</w:t>
+      </w:r>
+      <w:proofErr w:type="spellEnd"/>
+      <w:r>
+        <w:rPr>
+          <w:lang w:val="en-US"/>
+        </w:rPr>
+        <w:t xml:space="preserve"> </w:t>
+      </w:r>
+      <w:proofErr w:type="spellStart"/>
+      <w:r>
+        <w:rPr>
+          <w:lang w:val="en-US"/>
+        </w:rPr>
+        <w:t>quyết</w:t>
+      </w:r>
+      <w:proofErr w:type="spellEnd"/>
+      <w:r>
+        <w:rPr>
+          <w:lang w:val="en-US"/>
+        </w:rPr>
+        <w:t xml:space="preserve"> </w:t>
+      </w:r>
+      <w:proofErr w:type="spellStart"/>
+      <w:r>
+        <w:rPr>
+          <w:lang w:val="en-US"/>
+        </w:rPr>
+        <w:t>của</w:t>
+      </w:r>
+      <w:proofErr w:type="spellEnd"/>
+      <w:r>
+        <w:rPr>
+          <w:lang w:val="en-US"/>
+        </w:rPr>
+        <w:t xml:space="preserve"> </w:t>
+      </w:r>
+      <w:proofErr w:type="spellStart"/>
+      <w:r>
+        <w:rPr>
+          <w:lang w:val="en-US"/>
+        </w:rPr>
+        <w:t>mình</w:t>
+      </w:r>
+      <w:proofErr w:type="spellEnd"/>
+      <w:r>
+        <w:rPr>
+          <w:lang w:val="en-US"/>
+        </w:rPr>
+        <w:t xml:space="preserve"> </w:t>
+      </w:r>
+      <w:proofErr w:type="spellStart"/>
+      <w:r>
+        <w:rPr>
+          <w:lang w:val="en-US"/>
+        </w:rPr>
+        <w:t>cho</w:t>
+      </w:r>
+      <w:proofErr w:type="spellEnd"/>
+      <w:r>
+        <w:rPr>
+          <w:lang w:val="en-US"/>
+        </w:rPr>
+        <w:t xml:space="preserve"> </w:t>
+      </w:r>
+      <w:proofErr w:type="spellStart"/>
+      <w:r>
+        <w:rPr>
+          <w:lang w:val="en-US"/>
+        </w:rPr>
+        <w:t>những</w:t>
+      </w:r>
+      <w:proofErr w:type="spellEnd"/>
+      <w:r>
+        <w:rPr>
+          <w:lang w:val="en-US"/>
+        </w:rPr>
+        <w:t xml:space="preserve"> </w:t>
+      </w:r>
+      <w:proofErr w:type="spellStart"/>
+      <w:r>
+        <w:rPr>
+          <w:lang w:val="en-US"/>
+        </w:rPr>
+        <w:t>bạn</w:t>
+      </w:r>
+      <w:proofErr w:type="spellEnd"/>
+      <w:r>
+        <w:rPr>
+          <w:lang w:val="en-US"/>
+        </w:rPr>
+        <w:t xml:space="preserve"> </w:t>
+      </w:r>
+      <w:proofErr w:type="spellStart"/>
+      <w:r>
+        <w:rPr>
+          <w:lang w:val="en-US"/>
+        </w:rPr>
+        <w:t>sinh</w:t>
+      </w:r>
+      <w:proofErr w:type="spellEnd"/>
+      <w:r>
+        <w:rPr>
+          <w:lang w:val="en-US"/>
+        </w:rPr>
+        <w:t xml:space="preserve"> </w:t>
+      </w:r>
+      <w:proofErr w:type="spellStart"/>
+      <w:r>
+        <w:rPr>
+          <w:lang w:val="en-US"/>
+        </w:rPr>
+        <w:t>viên</w:t>
+      </w:r>
+      <w:proofErr w:type="spellEnd"/>
+      <w:r>
+        <w:rPr>
+          <w:lang w:val="en-US"/>
+        </w:rPr>
+        <w:t xml:space="preserve"> </w:t>
+      </w:r>
+      <w:proofErr w:type="spellStart"/>
+      <w:r>
+        <w:rPr>
+          <w:lang w:val="en-US"/>
+        </w:rPr>
+        <w:t>mới</w:t>
+      </w:r>
+      <w:proofErr w:type="spellEnd"/>
+      <w:r>
+        <w:rPr>
+          <w:lang w:val="en-US"/>
+        </w:rPr>
+        <w:t xml:space="preserve"> </w:t>
+      </w:r>
+      <w:proofErr w:type="spellStart"/>
+      <w:r>
+        <w:rPr>
+          <w:lang w:val="en-US"/>
+        </w:rPr>
+        <w:t>vào</w:t>
+      </w:r>
+      <w:proofErr w:type="spellEnd"/>
+      <w:r>
+        <w:rPr>
+          <w:lang w:val="en-US"/>
+        </w:rPr>
+        <w:t xml:space="preserve"> </w:t>
+      </w:r>
+      <w:proofErr w:type="spellStart"/>
+      <w:r>
+        <w:rPr>
+          <w:lang w:val="en-US"/>
+        </w:rPr>
+        <w:t>nghề</w:t>
+      </w:r>
+      <w:proofErr w:type="spellEnd"/>
+      <w:r>
+        <w:rPr>
+          <w:lang w:val="en-US"/>
+        </w:rPr>
+        <w:t xml:space="preserve"> </w:t>
+      </w:r>
+      <w:proofErr w:type="spellStart"/>
+      <w:r>
+        <w:rPr>
+          <w:lang w:val="en-US"/>
+        </w:rPr>
+        <w:t>không</w:t>
+      </w:r>
+      <w:proofErr w:type="spellEnd"/>
+      <w:r>
+        <w:rPr>
+          <w:lang w:val="en-US"/>
+        </w:rPr>
+        <w:t>?</w:t>
+      </w:r>
+      <w:proofErr w:type="gramEnd"/>
+    </w:p>
+    <w:p>
+      <w:pPr>
+        <w:rPr>
+          <w:lang w:val="en-US"/>
+        </w:rPr>
+      </w:pPr>
+      <w:r>
+        <w:rPr>
+          <w:lang w:val="en-US"/>
+        </w:rPr>
+        <w:t>Hết</w:t>
+      </w:r>
+      <w:bookmarkStart w:id="0" w:name="_GoBack"/>
+      <w:bookmarkEnd w:id="0"/>
     </w:p>
     <w:p>
       <w:pPr>
@@ -151,8 +1710,6 @@
           <w:lang w:val="en-US"/>
         </w:rPr>
       </w:pPr>
-      <w:bookmarkStart w:id="0" w:name="_GoBack"/>
-      <w:bookmarkEnd w:id="0"/>
     </w:p>
     <w:sectPr>
       <w:pgSz w:w="11906" w:h="16838" w:code="9"/>

</xml_diff>